<commit_message>
Try to connect to remmote
</commit_message>
<xml_diff>
--- a/rainbowcolors.docx
+++ b/rainbowcolors.docx
@@ -18,8 +18,18 @@
       </w:r>
     </w:p>
     <w:p>
+      <w:pPr>
+        <w:rPr>
+          <w:lang w:val="en-US"/>
+        </w:rPr>
+      </w:pPr>
       <w:r>
         <w:t>Голубой – цвет неба</w:t>
+      </w:r>
+    </w:p>
+    <w:p>
+      <w:r>
+        <w:t>Че закинем на ГИТ ХАБ</w:t>
       </w:r>
     </w:p>
     <w:sectPr>

</xml_diff>